<commit_message>
added economic efficiency and cause and effect diagram
</commit_message>
<xml_diff>
--- a/technical-analysis.docx
+++ b/technical-analysis.docx
@@ -10,6 +10,7 @@
           <w:docPartUnique/>
         </w:docPartObj>
       </w:sdtPr>
+      <w:sdtEndPr/>
       <w:sdtContent>
         <w:p/>
         <w:p>
@@ -108,6 +109,7 @@
                                     <w:dataBinding w:prefixMappings="xmlns:ns0='http://purl.org/dc/elements/1.1/' xmlns:ns1='http://schemas.openxmlformats.org/package/2006/metadata/core-properties' " w:xpath="/ns1:coreProperties[1]/ns0:title[1]" w:storeItemID="{6C3C8BC8-F283-45AE-878A-BAB7291924A1}"/>
                                     <w:text/>
                                   </w:sdtPr>
+                                  <w:sdtEndPr/>
                                   <w:sdtContent>
                                     <w:r>
                                       <w:rPr>
@@ -134,6 +136,7 @@
                                   <w:dataBinding w:prefixMappings="xmlns:ns0='http://purl.org/dc/elements/1.1/' xmlns:ns1='http://schemas.openxmlformats.org/package/2006/metadata/core-properties' " w:xpath="/ns1:coreProperties[1]/ns0:subject[1]" w:storeItemID="{6C3C8BC8-F283-45AE-878A-BAB7291924A1}"/>
                                   <w:text/>
                                 </w:sdtPr>
+                                <w:sdtEndPr/>
                                 <w:sdtContent>
                                   <w:p>
                                     <w:pPr>
@@ -171,6 +174,7 @@
                                   <w:dataBinding w:prefixMappings="xmlns:ns0='http://purl.org/dc/elements/1.1/' xmlns:ns1='http://schemas.openxmlformats.org/package/2006/metadata/core-properties' " w:xpath="/ns1:coreProperties[1]/ns0:creator[1]" w:storeItemID="{6C3C8BC8-F283-45AE-878A-BAB7291924A1}"/>
                                   <w:text/>
                                 </w:sdtPr>
+                                <w:sdtEndPr/>
                                 <w:sdtContent>
                                   <w:p>
                                     <w:pPr>
@@ -426,6 +430,7 @@
                                     <w:calendar w:val="gregorian"/>
                                   </w:date>
                                 </w:sdtPr>
+                                <w:sdtEndPr/>
                                 <w:sdtContent>
                                   <w:p>
                                     <w:pPr>
@@ -543,6 +548,7 @@
           <w:docPartUnique/>
         </w:docPartObj>
       </w:sdtPr>
+      <w:sdtEndPr/>
       <w:sdtContent>
         <w:p>
           <w:pPr>
@@ -2061,116 +2067,618 @@
       </w:r>
       <w:bookmarkEnd w:id="0"/>
     </w:p>
-    <w:p>
-      <w:r>
-        <w:t>Потребности бизнеса:</w:t>
-      </w:r>
-      <w:r>
-        <w:t xml:space="preserve"> </w:t>
-      </w:r>
-      <w:proofErr w:type="spellStart"/>
-      <w:r>
-        <w:t>сокращ</w:t>
-      </w:r>
-      <w:bookmarkStart w:id="1" w:name="_GoBack"/>
-      <w:bookmarkEnd w:id="1"/>
-      <w:proofErr w:type="spellEnd"/>
-    </w:p>
-    <w:p>
-      <w:r>
-        <w:t>Комплексная поддержка</w:t>
-      </w:r>
-    </w:p>
-    <w:p>
-      <w:r>
-        <w:t>Бизнес цели:</w:t>
-      </w:r>
-    </w:p>
-    <w:p>
-      <w:r>
-        <w:t>Финансы</w:t>
-      </w:r>
-    </w:p>
-    <w:p>
-      <w:r>
-        <w:t>Снижение себестоимости оказываемой услуги</w:t>
-      </w:r>
-    </w:p>
-    <w:p>
-      <w:r>
-        <w:t>Увеличение выручки</w:t>
-      </w:r>
-    </w:p>
     <w:p/>
     <w:p/>
     <w:p/>
-    <w:p>
-      <w:r>
-        <w:t xml:space="preserve">То, что сейчас есть в компании не является проблемой, на самом деле. Если посмотреть на нее со стороны, то в ней все </w:t>
-      </w:r>
-      <w:proofErr w:type="gramStart"/>
-      <w:r>
-        <w:t>более менее</w:t>
-      </w:r>
-      <w:proofErr w:type="gramEnd"/>
-      <w:r>
-        <w:t xml:space="preserve"> нормально. Живут, как живут и дальше бы так жили. Но почему же ей нужны изменения? Почему данной компании необходимо трансформация, необходима информационная система?</w:t>
-      </w:r>
-    </w:p>
-    <w:p>
-      <w:r>
-        <w:t xml:space="preserve">Дело не в том, как исправить то, что не работает, а в том, как сделать так, чтобы оно работало лучше. На самом деле, понятие работает и не работает не совсем верны. Не работает, возникает или существует </w:t>
-      </w:r>
-      <w:proofErr w:type="gramStart"/>
-      <w:r>
-        <w:t>проблема значит</w:t>
-      </w:r>
-      <w:proofErr w:type="gramEnd"/>
-      <w:r>
-        <w:t xml:space="preserve"> лишь то, что какие-либо показатели могут быть улучшены. И в некоторых ситуациях, которые чаще всего и называют проблемами, данные показатели не достигают значения </w:t>
-      </w:r>
-      <w:proofErr w:type="spellStart"/>
-      <w:r>
-        <w:t>приемлимых</w:t>
-      </w:r>
-      <w:proofErr w:type="spellEnd"/>
-      <w:r>
-        <w:t xml:space="preserve"> показателей.</w:t>
-      </w:r>
-    </w:p>
-    <w:p>
-      <w:r>
-        <w:t xml:space="preserve">Поэтому в центре диаграммы </w:t>
-      </w:r>
-      <w:proofErr w:type="spellStart"/>
-      <w:r>
-        <w:t>Исикавы</w:t>
-      </w:r>
-      <w:proofErr w:type="spellEnd"/>
-      <w:r>
-        <w:t xml:space="preserve"> мы поставим показатель, который мы хотим улучшить. </w:t>
-      </w:r>
-      <w:proofErr w:type="gramStart"/>
-      <w:r>
-        <w:t>Улучшение</w:t>
-      </w:r>
-      <w:proofErr w:type="gramEnd"/>
-      <w:r>
-        <w:t xml:space="preserve"> которого, будет для нас являться основной целью. Например, увеличение выручки. Будет ли он основным показателем. Нет, так как почти любое улучшение, направленное на развитие компании, направлено и на увеличение выручки этой компании, на ее рост, который является целью </w:t>
-      </w:r>
-      <w:proofErr w:type="gramStart"/>
-      <w:r>
-        <w:t>для топ</w:t>
-      </w:r>
-      <w:proofErr w:type="gramEnd"/>
-      <w:r>
-        <w:t xml:space="preserve"> менеджера данной компании.</w:t>
-      </w:r>
-    </w:p>
-    <w:p>
-      <w:r>
-        <w:t xml:space="preserve">Итак, посмотрим на другие </w:t>
-      </w:r>
+    <w:p/>
+    <w:p>
+      <w:bookmarkStart w:id="1" w:name="_GoBack"/>
+      <w:bookmarkEnd w:id="1"/>
+    </w:p>
+    <w:p>
+      <w:r>
+        <w:object w:dxaOrig="15735" w:dyaOrig="11250">
+          <v:shapetype id="_x0000_t75" coordsize="21600,21600" o:spt="75" o:preferrelative="t" path="m@4@5l@4@11@9@11@9@5xe" filled="f" stroked="f">
+            <v:stroke joinstyle="miter"/>
+            <v:formulas>
+              <v:f eqn="if lineDrawn pixelLineWidth 0"/>
+              <v:f eqn="sum @0 1 0"/>
+              <v:f eqn="sum 0 0 @1"/>
+              <v:f eqn="prod @2 1 2"/>
+              <v:f eqn="prod @3 21600 pixelWidth"/>
+              <v:f eqn="prod @3 21600 pixelHeight"/>
+              <v:f eqn="sum @0 0 1"/>
+              <v:f eqn="prod @6 1 2"/>
+              <v:f eqn="prod @7 21600 pixelWidth"/>
+              <v:f eqn="sum @8 21600 0"/>
+              <v:f eqn="prod @7 21600 pixelHeight"/>
+              <v:f eqn="sum @10 21600 0"/>
+            </v:formulas>
+            <v:path o:extrusionok="f" gradientshapeok="t" o:connecttype="rect"/>
+            <o:lock v:ext="edit" aspectratio="t"/>
+          </v:shapetype>
+          <v:shape id="_x0000_i1025" type="#_x0000_t75" style="width:467.35pt;height:334.15pt" o:ole="">
+            <v:imagedata r:id="rId6" o:title=""/>
+          </v:shape>
+          <o:OLEObject Type="Embed" ProgID="Visio.Drawing.15" ShapeID="_x0000_i1025" DrawAspect="Content" ObjectID="_1637422377" r:id="rId7"/>
+        </w:object>
+      </w:r>
+    </w:p>
+    <w:p/>
+    <w:p/>
+    <w:p/>
+    <w:p/>
+    <w:p/>
+    <w:p/>
+    <w:p>
+      <w:pPr>
+        <w:pStyle w:val="1"/>
+      </w:pPr>
+      <w:bookmarkStart w:id="2" w:name="_Toc26712210"/>
+      <w:r>
+        <w:t>Показатели деятельности компании, служащие индикаторами проблемы. Предварительная оценка.</w:t>
+      </w:r>
+      <w:bookmarkEnd w:id="2"/>
+    </w:p>
+    <w:p>
+      <w:pPr>
+        <w:pStyle w:val="a7"/>
+        <w:numPr>
+          <w:ilvl w:val="0"/>
+          <w:numId w:val="2"/>
+        </w:numPr>
+      </w:pPr>
+      <w:r>
+        <w:t>Выручка</w:t>
+      </w:r>
+    </w:p>
+    <w:p/>
+    <w:p/>
+    <w:p/>
+    <w:p>
+      <w:pPr>
+        <w:pStyle w:val="1"/>
+      </w:pPr>
+      <w:bookmarkStart w:id="3" w:name="_Toc26712211"/>
+      <w:r>
+        <w:t>Предварительная оценка</w:t>
+      </w:r>
+      <w:bookmarkEnd w:id="3"/>
+    </w:p>
+    <w:p/>
+    <w:p>
+      <w:pPr>
+        <w:pStyle w:val="1"/>
+      </w:pPr>
+      <w:bookmarkStart w:id="4" w:name="_Toc26712212"/>
+      <w:r>
+        <w:t>Анализ существующих управленческих методологий и информационных</w:t>
+      </w:r>
+      <w:r>
+        <w:t xml:space="preserve"> </w:t>
+      </w:r>
+      <w:r>
+        <w:t>технологий для задач по устранению причин выявленных проблем</w:t>
+      </w:r>
+      <w:bookmarkEnd w:id="4"/>
+    </w:p>
+    <w:p/>
+    <w:p>
+      <w:pPr>
+        <w:pStyle w:val="1"/>
+      </w:pPr>
+      <w:bookmarkStart w:id="5" w:name="_Toc26712213"/>
+      <w:r>
+        <w:t>Анализ современных информационных технологий, которые можно использовать для решения поставленных задач</w:t>
+      </w:r>
+      <w:bookmarkEnd w:id="5"/>
+    </w:p>
+    <w:p/>
+    <w:p>
+      <w:pPr>
+        <w:pStyle w:val="1"/>
+      </w:pPr>
+      <w:bookmarkStart w:id="6" w:name="_Toc26712214"/>
+      <w:r>
+        <w:t>Оценка вариантов реализации по релевантным критериям</w:t>
+      </w:r>
+      <w:bookmarkEnd w:id="6"/>
+    </w:p>
+    <w:p/>
+    <w:p>
+      <w:pPr>
+        <w:pStyle w:val="1"/>
+        <w:rPr>
+          <w:lang w:val="en-US"/>
+        </w:rPr>
+      </w:pPr>
+      <w:bookmarkStart w:id="7" w:name="_Toc26712215"/>
+      <w:r>
+        <w:rPr>
+          <w:lang w:val="en-US"/>
+        </w:rPr>
+        <w:t>Vision and Scope</w:t>
+      </w:r>
+      <w:bookmarkEnd w:id="7"/>
+    </w:p>
+    <w:p>
+      <w:pPr>
+        <w:rPr>
+          <w:lang w:val="en-US"/>
+        </w:rPr>
+      </w:pPr>
+    </w:p>
+    <w:p>
+      <w:pPr>
+        <w:rPr>
+          <w:lang w:val="en-US"/>
+        </w:rPr>
+      </w:pPr>
+    </w:p>
+    <w:p>
+      <w:pPr>
+        <w:pStyle w:val="1"/>
+        <w:rPr>
+          <w:lang w:val="en-US"/>
+        </w:rPr>
+      </w:pPr>
+      <w:bookmarkStart w:id="8" w:name="_Toc26712216"/>
+      <w:r>
+        <w:rPr>
+          <w:lang w:val="en-US"/>
+        </w:rPr>
+        <w:t>Purpose</w:t>
+      </w:r>
+      <w:bookmarkEnd w:id="8"/>
+    </w:p>
+    <w:p>
+      <w:pPr>
+        <w:rPr>
+          <w:lang w:val="en-US"/>
+        </w:rPr>
+      </w:pPr>
+    </w:p>
+    <w:p>
+      <w:pPr>
+        <w:pStyle w:val="1"/>
+        <w:rPr>
+          <w:lang w:val="en-US"/>
+        </w:rPr>
+      </w:pPr>
+      <w:bookmarkStart w:id="9" w:name="_Toc26712217"/>
+      <w:r>
+        <w:t>Назначение</w:t>
+      </w:r>
+      <w:bookmarkEnd w:id="9"/>
+    </w:p>
+    <w:p>
+      <w:pPr>
+        <w:rPr>
+          <w:lang w:val="en-US"/>
+        </w:rPr>
+      </w:pPr>
+    </w:p>
+    <w:p>
+      <w:pPr>
+        <w:pStyle w:val="1"/>
+        <w:rPr>
+          <w:lang w:val="en-US"/>
+        </w:rPr>
+      </w:pPr>
+      <w:bookmarkStart w:id="10" w:name="_Toc26712218"/>
+      <w:r>
+        <w:rPr>
+          <w:lang w:val="en-US"/>
+        </w:rPr>
+        <w:t>Stakeholder analysis</w:t>
+      </w:r>
+      <w:bookmarkEnd w:id="10"/>
+    </w:p>
+    <w:p>
+      <w:pPr>
+        <w:rPr>
+          <w:lang w:val="en-US"/>
+        </w:rPr>
+      </w:pPr>
+    </w:p>
+    <w:p>
+      <w:pPr>
+        <w:pStyle w:val="1"/>
+      </w:pPr>
+      <w:bookmarkStart w:id="11" w:name="_Toc26712219"/>
+      <w:r>
+        <w:rPr>
+          <w:lang w:val="en-US"/>
+        </w:rPr>
+        <w:t>User</w:t>
+      </w:r>
+      <w:r>
+        <w:t xml:space="preserve"> </w:t>
+      </w:r>
+      <w:r>
+        <w:rPr>
+          <w:lang w:val="en-US"/>
+        </w:rPr>
+        <w:t>Stories</w:t>
+      </w:r>
+      <w:bookmarkEnd w:id="11"/>
+    </w:p>
+    <w:p/>
+    <w:p>
+      <w:pPr>
+        <w:pStyle w:val="1"/>
+      </w:pPr>
+      <w:bookmarkStart w:id="12" w:name="_Toc26712220"/>
+      <w:r>
+        <w:rPr>
+          <w:lang w:val="en-US"/>
+        </w:rPr>
+        <w:t>Use</w:t>
+      </w:r>
+      <w:r>
+        <w:t xml:space="preserve"> </w:t>
+      </w:r>
+      <w:r>
+        <w:rPr>
+          <w:lang w:val="en-US"/>
+        </w:rPr>
+        <w:t>Cases</w:t>
+      </w:r>
+      <w:bookmarkEnd w:id="12"/>
+    </w:p>
+    <w:p/>
+    <w:p>
+      <w:pPr>
+        <w:pStyle w:val="1"/>
+      </w:pPr>
+      <w:bookmarkStart w:id="13" w:name="_Toc26712221"/>
+      <w:r>
+        <w:t>Техническое предложение</w:t>
+      </w:r>
+      <w:bookmarkEnd w:id="13"/>
+    </w:p>
+    <w:p/>
+    <w:p>
+      <w:pPr>
+        <w:pStyle w:val="1"/>
+      </w:pPr>
+      <w:bookmarkStart w:id="14" w:name="_Toc26712222"/>
+      <w:r>
+        <w:t>Разработка прототипов</w:t>
+      </w:r>
+      <w:r>
+        <w:t xml:space="preserve"> </w:t>
+      </w:r>
+      <w:r>
+        <w:rPr>
+          <w:lang w:val="en-US"/>
+        </w:rPr>
+        <w:t>GUI</w:t>
+      </w:r>
+      <w:bookmarkEnd w:id="14"/>
+    </w:p>
+    <w:p/>
+    <w:p>
+      <w:pPr>
+        <w:pStyle w:val="1"/>
+      </w:pPr>
+      <w:bookmarkStart w:id="15" w:name="_Toc26712223"/>
+      <w:r>
+        <w:t>Обоснование выбора архитектуры</w:t>
+      </w:r>
+      <w:r>
+        <w:t xml:space="preserve"> ИС</w:t>
+      </w:r>
+      <w:bookmarkEnd w:id="15"/>
+    </w:p>
+    <w:p>
+      <w:r>
+        <w:t>Для построения нашей системы лучше всего подойдет</w:t>
+      </w:r>
+      <w:r>
+        <w:t xml:space="preserve"> </w:t>
+      </w:r>
+      <w:r>
+        <w:t>клиент-серверная архитектура с использованием облаков на базе</w:t>
+      </w:r>
+      <w:r>
+        <w:t xml:space="preserve"> </w:t>
+      </w:r>
+      <w:r>
+        <w:rPr>
+          <w:lang w:val="en-US"/>
+        </w:rPr>
+        <w:t>MVC</w:t>
+      </w:r>
+      <w:r>
+        <w:t xml:space="preserve">. </w:t>
+      </w:r>
+      <w:r>
+        <w:t>Плюсы данного типа архитектуры рассмотрим ниже:</w:t>
+      </w:r>
+    </w:p>
+    <w:p>
+      <w:pPr>
+        <w:pStyle w:val="a7"/>
+        <w:numPr>
+          <w:ilvl w:val="0"/>
+          <w:numId w:val="1"/>
+        </w:numPr>
+      </w:pPr>
+      <w:r>
+        <w:lastRenderedPageBreak/>
+        <w:t>Это самый популярный поведенческий паттерн проектирования приложений</w:t>
+      </w:r>
+      <w:r>
+        <w:t>, поэтому наши специалисты в нем, вероятно, разбираются лучше всего. Также это нам позволит быстро найти недостающие кадры в случае из текучки или потребности в дополнительной рабочей силе.</w:t>
+      </w:r>
+    </w:p>
+    <w:p>
+      <w:pPr>
+        <w:pStyle w:val="a7"/>
+        <w:numPr>
+          <w:ilvl w:val="0"/>
+          <w:numId w:val="1"/>
+        </w:numPr>
+      </w:pPr>
+      <w:r>
+        <w:t>В отличии от подхода без какого-либо известного паттерна, данный паттерн позволит нам сильно сократить объемы кода, тем самым увеличив скорость загрузки приложения и легкость поддержки кода</w:t>
+      </w:r>
+    </w:p>
+    <w:p>
+      <w:pPr>
+        <w:pStyle w:val="a7"/>
+        <w:numPr>
+          <w:ilvl w:val="0"/>
+          <w:numId w:val="1"/>
+        </w:numPr>
+      </w:pPr>
+      <w:r>
+        <w:t>При потребности в дополнительном функционале или потребности в создании еще одного приложения, которое будет использовать реализованную нами логику, данный тип архитектуры позволит нам с меньшими затратами ресурсов реализовать данные типы задач.</w:t>
+      </w:r>
+    </w:p>
+    <w:p>
+      <w:pPr>
+        <w:pStyle w:val="a7"/>
+        <w:numPr>
+          <w:ilvl w:val="0"/>
+          <w:numId w:val="1"/>
+        </w:numPr>
+      </w:pPr>
+      <w:r>
+        <w:t xml:space="preserve">Данный паттерн отлично подходит для реализации собственного </w:t>
+      </w:r>
+      <w:r>
+        <w:rPr>
+          <w:lang w:val="en-US"/>
+        </w:rPr>
+        <w:t>web</w:t>
+      </w:r>
+      <w:r>
+        <w:t xml:space="preserve"> </w:t>
+      </w:r>
+      <w:r>
+        <w:rPr>
+          <w:lang w:val="en-US"/>
+        </w:rPr>
+        <w:t>API</w:t>
+      </w:r>
+      <w:r>
+        <w:t>, что, в свою очередь, позволит нам с легкостью интегрироваться в другие свои продукты.</w:t>
+      </w:r>
+    </w:p>
+    <w:p>
+      <w:pPr>
+        <w:pStyle w:val="a7"/>
+        <w:numPr>
+          <w:ilvl w:val="0"/>
+          <w:numId w:val="1"/>
+        </w:numPr>
+      </w:pPr>
+      <w:r>
+        <w:t>MVC не привязана к какому-то конкретному языку программирования, и не требует использования объектно-ориентированного программирования или какой-то другой парадигмы.</w:t>
+      </w:r>
+      <w:r>
+        <w:t xml:space="preserve"> Что позволит нам использовать ее с привычными для отдела стеком технологий.</w:t>
+      </w:r>
+    </w:p>
+    <w:p>
+      <w:pPr>
+        <w:pStyle w:val="a7"/>
+        <w:numPr>
+          <w:ilvl w:val="0"/>
+          <w:numId w:val="1"/>
+        </w:numPr>
+      </w:pPr>
+      <w:r>
+        <w:t xml:space="preserve">Для нашей компании использование облаков и </w:t>
+      </w:r>
+      <w:r>
+        <w:rPr>
+          <w:lang w:val="en-US"/>
+        </w:rPr>
+        <w:t>cdn</w:t>
+      </w:r>
+      <w:r>
+        <w:t xml:space="preserve"> </w:t>
+      </w:r>
+      <w:r>
+        <w:t>является нормой, поэтому вопросы и проблемы с внутренней политикой компании в этом аспекте возникнуть не должны.</w:t>
+      </w:r>
+    </w:p>
+    <w:p>
+      <w:pPr>
+        <w:pStyle w:val="a7"/>
+        <w:numPr>
+          <w:ilvl w:val="0"/>
+          <w:numId w:val="1"/>
+        </w:numPr>
+      </w:pPr>
+      <w:r>
+        <w:t xml:space="preserve">Данный тип архитектуры вполне применим к нашей проблеме с Китаем. При интеграции его в существующий продукт, как часть или модуль системы, нам не придется повторно получать </w:t>
+      </w:r>
+      <w:r>
+        <w:rPr>
+          <w:lang w:val="en-US"/>
+        </w:rPr>
+        <w:t>ICP</w:t>
+      </w:r>
+      <w:r>
+        <w:t xml:space="preserve"> лицензию.</w:t>
+      </w:r>
+      <w:r>
+        <w:t xml:space="preserve"> </w:t>
+      </w:r>
+      <w:r>
+        <w:t xml:space="preserve">(особенность </w:t>
+      </w:r>
+      <w:r>
+        <w:rPr>
+          <w:lang w:val="en-US"/>
+        </w:rPr>
+        <w:t>ICP</w:t>
+      </w:r>
+      <w:r>
+        <w:t xml:space="preserve"> </w:t>
+      </w:r>
+      <w:r>
+        <w:t>лицензий:</w:t>
+      </w:r>
+    </w:p>
+    <w:p>
+      <w:pPr>
+        <w:pStyle w:val="a7"/>
+        <w:numPr>
+          <w:ilvl w:val="1"/>
+          <w:numId w:val="1"/>
+        </w:numPr>
+      </w:pPr>
+      <w:r>
+        <w:t>для обхода</w:t>
+      </w:r>
+      <w:r>
+        <w:t xml:space="preserve"> “Велик</w:t>
+      </w:r>
+      <w:r>
+        <w:t>ого</w:t>
+      </w:r>
+      <w:r>
+        <w:t xml:space="preserve"> китайск</w:t>
+      </w:r>
+      <w:r>
+        <w:t>ого</w:t>
+      </w:r>
+      <w:r>
+        <w:t xml:space="preserve"> фаервол</w:t>
+      </w:r>
+      <w:r>
+        <w:t>а</w:t>
+      </w:r>
+      <w:r>
+        <w:t>”</w:t>
+      </w:r>
+      <w:r>
+        <w:t xml:space="preserve"> необходимо получить icp – лицензию, которая имеет одну очень важную особенность: в нее вписывается конкретный провайдер, будь то Cloudflare или Alibaba Cloud. Поэтому, если вы получали ICP-лицензию для Cloudflare и размещали свой сайт у них, в последствии “бесшовно” переехать на Alibaba Cloud у вас не получится. Необходимо будет добавлять в эту лицензию еще один хостинг.</w:t>
+      </w:r>
+      <w:r>
+        <w:rPr>
+          <w:lang w:val="en-US"/>
+        </w:rPr>
+        <w:t xml:space="preserve"> )</w:t>
+      </w:r>
+    </w:p>
+    <w:p>
+      <w:pPr>
+        <w:pStyle w:val="1"/>
+      </w:pPr>
+      <w:bookmarkStart w:id="16" w:name="_Toc26712224"/>
+      <w:r>
+        <w:t>Описание источников информации</w:t>
+      </w:r>
+      <w:bookmarkEnd w:id="16"/>
+    </w:p>
+    <w:p/>
+    <w:p>
+      <w:pPr>
+        <w:pStyle w:val="1"/>
+      </w:pPr>
+      <w:bookmarkStart w:id="17" w:name="_Toc26712225"/>
+      <w:r>
+        <w:rPr>
+          <w:lang w:val="en-US"/>
+        </w:rPr>
+        <w:t>DFD</w:t>
+      </w:r>
+      <w:r>
+        <w:t>-</w:t>
+      </w:r>
+      <w:r>
+        <w:t>диаграмма</w:t>
+      </w:r>
+      <w:bookmarkEnd w:id="17"/>
+    </w:p>
+    <w:p/>
+    <w:p>
+      <w:pPr>
+        <w:pStyle w:val="1"/>
+      </w:pPr>
+      <w:bookmarkStart w:id="18" w:name="_Toc26712226"/>
+      <w:r>
+        <w:t>Концептуальная модель данных</w:t>
+      </w:r>
+      <w:bookmarkEnd w:id="18"/>
+    </w:p>
+    <w:p/>
+    <w:p>
+      <w:pPr>
+        <w:pStyle w:val="2"/>
+      </w:pPr>
+      <w:bookmarkStart w:id="19" w:name="_Toc26712227"/>
+      <w:r>
+        <w:rPr>
+          <w:lang w:val="en-US"/>
+        </w:rPr>
+        <w:t>UML</w:t>
+      </w:r>
+      <w:r>
+        <w:t xml:space="preserve"> </w:t>
+      </w:r>
+      <w:r>
+        <w:t>диаграмма классов</w:t>
+      </w:r>
+      <w:bookmarkEnd w:id="19"/>
+    </w:p>
+    <w:p/>
+    <w:p/>
+    <w:p>
+      <w:pPr>
+        <w:pStyle w:val="1"/>
+      </w:pPr>
+      <w:bookmarkStart w:id="20" w:name="_Toc26712228"/>
+      <w:r>
+        <w:t>Выбор</w:t>
+      </w:r>
+      <w:r>
+        <w:t xml:space="preserve"> СУБД</w:t>
+      </w:r>
+      <w:bookmarkEnd w:id="20"/>
+    </w:p>
+    <w:p/>
+    <w:p>
+      <w:pPr>
+        <w:pStyle w:val="1"/>
+      </w:pPr>
+      <w:bookmarkStart w:id="21" w:name="_Toc26712229"/>
+      <w:r>
+        <w:t>Диаграмма деятельности алгори</w:t>
+      </w:r>
+      <w:r>
+        <w:t xml:space="preserve">тма заполнения вакантных мест в </w:t>
+      </w:r>
+      <w:r>
+        <w:t>расписании</w:t>
+      </w:r>
+      <w:bookmarkEnd w:id="21"/>
     </w:p>
     <w:p/>
     <w:p/>
@@ -2179,719 +2687,6 @@
     <w:p/>
     <w:p/>
     <w:p/>
-    <w:p/>
-    <w:p/>
-    <w:p>
-      <w:pPr>
-        <w:pStyle w:val="1"/>
-      </w:pPr>
-      <w:bookmarkStart w:id="2" w:name="_Toc26712210"/>
-      <w:r>
-        <w:lastRenderedPageBreak/>
-        <w:t>Показатели деятельности компании, служащие индикаторами проблемы. Предварительная оценка.</w:t>
-      </w:r>
-      <w:bookmarkEnd w:id="2"/>
-    </w:p>
-    <w:p>
-      <w:r>
-        <w:t>Выручка</w:t>
-      </w:r>
-    </w:p>
-    <w:p/>
-    <w:p/>
-    <w:p/>
-    <w:p/>
-    <w:p>
-      <w:r>
-        <w:t>Предварительная подготовка</w:t>
-      </w:r>
-    </w:p>
-    <w:p>
-      <w:r>
-        <w:t>Расчет прогнозируемых показателей для расчета эффективности данного проекта.</w:t>
-      </w:r>
-    </w:p>
-    <w:p>
-      <w:r>
-        <w:t>Расчет новых показателей, если в отсчетные точки он не производится</w:t>
-      </w:r>
-    </w:p>
-    <w:p>
-      <w:r>
-        <w:t>Учет внешних и внутренних отклонений от показателей, влияющих на прогнозируемые.</w:t>
-      </w:r>
-    </w:p>
-    <w:p/>
-    <w:p>
-      <w:r>
-        <w:t xml:space="preserve">Занести в смету </w:t>
-      </w:r>
-    </w:p>
-    <w:p>
-      <w:r>
-        <w:t>Смета расходов</w:t>
-      </w:r>
-    </w:p>
-    <w:p/>
-    <w:p/>
-    <w:p/>
-    <w:p/>
-    <w:p>
-      <w:pPr>
-        <w:pStyle w:val="1"/>
-      </w:pPr>
-      <w:bookmarkStart w:id="3" w:name="_Toc26712211"/>
-      <w:r>
-        <w:t>Предварительная оценка</w:t>
-      </w:r>
-      <w:bookmarkEnd w:id="3"/>
-    </w:p>
-    <w:p/>
-    <w:p>
-      <w:pPr>
-        <w:pStyle w:val="1"/>
-      </w:pPr>
-      <w:bookmarkStart w:id="4" w:name="_Toc26712212"/>
-      <w:r>
-        <w:t>Анализ существующих управленческих методологий и информационных</w:t>
-      </w:r>
-      <w:r>
-        <w:t xml:space="preserve"> </w:t>
-      </w:r>
-      <w:r>
-        <w:t>технологий для задач по устранению причин выявленных проблем</w:t>
-      </w:r>
-      <w:bookmarkEnd w:id="4"/>
-    </w:p>
-    <w:p/>
-    <w:p>
-      <w:pPr>
-        <w:pStyle w:val="1"/>
-      </w:pPr>
-      <w:bookmarkStart w:id="5" w:name="_Toc26712213"/>
-      <w:r>
-        <w:t>Анализ современных информационных технологий, которые</w:t>
-      </w:r>
-      <w:r>
-        <w:t xml:space="preserve"> </w:t>
-      </w:r>
-      <w:r>
-        <w:t>можно использовать для решения поставленных задач</w:t>
-      </w:r>
-      <w:bookmarkEnd w:id="5"/>
-    </w:p>
-    <w:p/>
-    <w:p>
-      <w:pPr>
-        <w:pStyle w:val="1"/>
-      </w:pPr>
-      <w:bookmarkStart w:id="6" w:name="_Toc26712214"/>
-      <w:r>
-        <w:t>Оценка вариантов реализации по релевантным критериям</w:t>
-      </w:r>
-      <w:bookmarkEnd w:id="6"/>
-    </w:p>
-    <w:p/>
-    <w:p>
-      <w:pPr>
-        <w:pStyle w:val="1"/>
-        <w:rPr>
-          <w:lang w:val="en-US"/>
-        </w:rPr>
-      </w:pPr>
-      <w:bookmarkStart w:id="7" w:name="_Toc26712215"/>
-      <w:r>
-        <w:rPr>
-          <w:lang w:val="en-US"/>
-        </w:rPr>
-        <w:t>Vision and Scope</w:t>
-      </w:r>
-      <w:bookmarkEnd w:id="7"/>
-    </w:p>
-    <w:p>
-      <w:pPr>
-        <w:rPr>
-          <w:lang w:val="en-US"/>
-        </w:rPr>
-      </w:pPr>
-    </w:p>
-    <w:p>
-      <w:pPr>
-        <w:rPr>
-          <w:lang w:val="en-US"/>
-        </w:rPr>
-      </w:pPr>
-    </w:p>
-    <w:p>
-      <w:pPr>
-        <w:pStyle w:val="1"/>
-        <w:rPr>
-          <w:lang w:val="en-US"/>
-        </w:rPr>
-      </w:pPr>
-      <w:bookmarkStart w:id="8" w:name="_Toc26712216"/>
-      <w:r>
-        <w:rPr>
-          <w:lang w:val="en-US"/>
-        </w:rPr>
-        <w:lastRenderedPageBreak/>
-        <w:t>Purpose</w:t>
-      </w:r>
-      <w:bookmarkEnd w:id="8"/>
-    </w:p>
-    <w:p>
-      <w:pPr>
-        <w:rPr>
-          <w:lang w:val="en-US"/>
-        </w:rPr>
-      </w:pPr>
-    </w:p>
-    <w:p>
-      <w:pPr>
-        <w:pStyle w:val="1"/>
-        <w:rPr>
-          <w:lang w:val="en-US"/>
-        </w:rPr>
-      </w:pPr>
-      <w:bookmarkStart w:id="9" w:name="_Toc26712217"/>
-      <w:r>
-        <w:t>Назначение</w:t>
-      </w:r>
-      <w:bookmarkEnd w:id="9"/>
-    </w:p>
-    <w:p>
-      <w:pPr>
-        <w:rPr>
-          <w:lang w:val="en-US"/>
-        </w:rPr>
-      </w:pPr>
-    </w:p>
-    <w:p>
-      <w:pPr>
-        <w:pStyle w:val="1"/>
-        <w:rPr>
-          <w:lang w:val="en-US"/>
-        </w:rPr>
-      </w:pPr>
-      <w:bookmarkStart w:id="10" w:name="_Toc26712218"/>
-      <w:r>
-        <w:rPr>
-          <w:lang w:val="en-US"/>
-        </w:rPr>
-        <w:t>Stakeholder analysis</w:t>
-      </w:r>
-      <w:bookmarkEnd w:id="10"/>
-    </w:p>
-    <w:p>
-      <w:pPr>
-        <w:rPr>
-          <w:lang w:val="en-US"/>
-        </w:rPr>
-      </w:pPr>
-    </w:p>
-    <w:p>
-      <w:pPr>
-        <w:pStyle w:val="1"/>
-        <w:rPr>
-          <w:lang w:val="en-US"/>
-        </w:rPr>
-      </w:pPr>
-      <w:bookmarkStart w:id="11" w:name="_Toc26712219"/>
-      <w:r>
-        <w:rPr>
-          <w:lang w:val="en-US"/>
-        </w:rPr>
-        <w:t>User Stories</w:t>
-      </w:r>
-      <w:bookmarkEnd w:id="11"/>
-    </w:p>
-    <w:p>
-      <w:pPr>
-        <w:rPr>
-          <w:lang w:val="en-US"/>
-        </w:rPr>
-      </w:pPr>
-    </w:p>
-    <w:p>
-      <w:pPr>
-        <w:pStyle w:val="1"/>
-        <w:rPr>
-          <w:lang w:val="en-US"/>
-        </w:rPr>
-      </w:pPr>
-      <w:bookmarkStart w:id="12" w:name="_Toc26712220"/>
-      <w:r>
-        <w:rPr>
-          <w:lang w:val="en-US"/>
-        </w:rPr>
-        <w:t>Use Cases</w:t>
-      </w:r>
-      <w:bookmarkEnd w:id="12"/>
-    </w:p>
-    <w:p>
-      <w:pPr>
-        <w:rPr>
-          <w:lang w:val="en-US"/>
-        </w:rPr>
-      </w:pPr>
-    </w:p>
-    <w:p>
-      <w:pPr>
-        <w:pStyle w:val="1"/>
-      </w:pPr>
-      <w:bookmarkStart w:id="13" w:name="_Toc26712221"/>
-      <w:r>
-        <w:t>Техническое предложение</w:t>
-      </w:r>
-      <w:bookmarkEnd w:id="13"/>
-    </w:p>
-    <w:p>
-      <w:pPr>
-        <w:rPr>
-          <w:lang w:val="en-US"/>
-        </w:rPr>
-      </w:pPr>
-    </w:p>
-    <w:p>
-      <w:pPr>
-        <w:pStyle w:val="1"/>
-        <w:rPr>
-          <w:lang w:val="en-US"/>
-        </w:rPr>
-      </w:pPr>
-      <w:bookmarkStart w:id="14" w:name="_Toc26712222"/>
-      <w:r>
-        <w:t>Разработка прототипов</w:t>
-      </w:r>
-      <w:r>
-        <w:rPr>
-          <w:lang w:val="en-US"/>
-        </w:rPr>
-        <w:t xml:space="preserve"> GUI</w:t>
-      </w:r>
-      <w:bookmarkEnd w:id="14"/>
-    </w:p>
-    <w:p>
-      <w:pPr>
-        <w:rPr>
-          <w:lang w:val="en-US"/>
-        </w:rPr>
-      </w:pPr>
-    </w:p>
-    <w:p>
-      <w:pPr>
-        <w:pStyle w:val="1"/>
-        <w:rPr>
-          <w:lang w:val="en-US"/>
-        </w:rPr>
-      </w:pPr>
-      <w:bookmarkStart w:id="15" w:name="_Toc26712223"/>
-      <w:r>
-        <w:t>Обоснование выбора архитектуры</w:t>
-      </w:r>
-      <w:r>
-        <w:rPr>
-          <w:lang w:val="en-US"/>
-        </w:rPr>
-        <w:t xml:space="preserve"> ИС</w:t>
-      </w:r>
-      <w:bookmarkEnd w:id="15"/>
-    </w:p>
-    <w:p>
-      <w:r>
-        <w:t xml:space="preserve">Для построения нашей системы лучше всего подойдет </w:t>
-      </w:r>
-      <w:r>
-        <w:rPr>
-          <w:lang w:val="en-US"/>
-        </w:rPr>
-        <w:t>MVC</w:t>
-      </w:r>
-      <w:r>
-        <w:t xml:space="preserve">. </w:t>
-      </w:r>
-      <w:r>
-        <w:t>Плюсы данного типа архитектуры рассмотрим ниже:</w:t>
-      </w:r>
-    </w:p>
-    <w:p>
-      <w:pPr>
-        <w:pStyle w:val="a7"/>
-        <w:numPr>
-          <w:ilvl w:val="0"/>
-          <w:numId w:val="1"/>
-        </w:numPr>
-      </w:pPr>
-      <w:r>
-        <w:t>Это самый популярный поведенческий паттерн проектирования приложений</w:t>
-      </w:r>
-      <w:r>
-        <w:t>, поэтому наши специалисты в нем, вероятно, разбираются лучше всего. Также это нам позволит быстро найти недостающие кадры в случае из текучки или потребности в дополнительной рабочей силе.</w:t>
-      </w:r>
-    </w:p>
-    <w:p>
-      <w:pPr>
-        <w:pStyle w:val="a7"/>
-        <w:numPr>
-          <w:ilvl w:val="0"/>
-          <w:numId w:val="1"/>
-        </w:numPr>
-      </w:pPr>
-      <w:r>
-        <w:t>В отличии от подхода без какого-либо известного паттерна, данный паттерн позволит нам сильно сократить объемы кода, тем самым увеличив скорость загрузки приложения и легкость поддержки кода</w:t>
-      </w:r>
-    </w:p>
-    <w:p>
-      <w:pPr>
-        <w:pStyle w:val="a7"/>
-        <w:numPr>
-          <w:ilvl w:val="0"/>
-          <w:numId w:val="1"/>
-        </w:numPr>
-      </w:pPr>
-      <w:r>
-        <w:t>При потребности в дополнительном функционале или потребности в создании еще одного приложения, которое будет использовать реализованную нами логику, данный тип архитектуры позволит нам с меньшими затратами ресурсов реализовать данные типы задач.</w:t>
-      </w:r>
-    </w:p>
-    <w:p>
-      <w:pPr>
-        <w:pStyle w:val="a7"/>
-        <w:numPr>
-          <w:ilvl w:val="0"/>
-          <w:numId w:val="1"/>
-        </w:numPr>
-      </w:pPr>
-      <w:r>
-        <w:t xml:space="preserve">Данный паттерн отлично подходит для реализации собственного </w:t>
-      </w:r>
-      <w:r>
-        <w:rPr>
-          <w:lang w:val="en-US"/>
-        </w:rPr>
-        <w:t>web</w:t>
-      </w:r>
-      <w:r>
-        <w:t xml:space="preserve"> </w:t>
-      </w:r>
-      <w:r>
-        <w:rPr>
-          <w:lang w:val="en-US"/>
-        </w:rPr>
-        <w:t>API</w:t>
-      </w:r>
-      <w:r>
-        <w:t>, что, в свою очередь, позволит нам с легкостью интегрироваться в другие свои продукты.</w:t>
-      </w:r>
-    </w:p>
-    <w:p>
-      <w:pPr>
-        <w:pStyle w:val="a7"/>
-        <w:numPr>
-          <w:ilvl w:val="0"/>
-          <w:numId w:val="1"/>
-        </w:numPr>
-      </w:pPr>
-      <w:r>
-        <w:t>MVC не привязана к какому-то конкретному языку программирования, и не требует использования объектно-ориентированного программирования или какой-то другой парадигмы.</w:t>
-      </w:r>
-      <w:r>
-        <w:t xml:space="preserve"> Что позволит нам использовать ее с привычными для отдела стеком технологий.</w:t>
-      </w:r>
-    </w:p>
-    <w:p>
-      <w:pPr>
-        <w:pStyle w:val="1"/>
-      </w:pPr>
-      <w:bookmarkStart w:id="16" w:name="_Toc26712224"/>
-      <w:r>
-        <w:t>Описание источников информации</w:t>
-      </w:r>
-      <w:bookmarkEnd w:id="16"/>
-    </w:p>
-    <w:p/>
-    <w:p>
-      <w:pPr>
-        <w:pStyle w:val="1"/>
-      </w:pPr>
-      <w:bookmarkStart w:id="17" w:name="_Toc26712225"/>
-      <w:r>
-        <w:rPr>
-          <w:lang w:val="en-US"/>
-        </w:rPr>
-        <w:t>DFD</w:t>
-      </w:r>
-      <w:r>
-        <w:t>-</w:t>
-      </w:r>
-      <w:r>
-        <w:t>диаграмма</w:t>
-      </w:r>
-      <w:bookmarkEnd w:id="17"/>
-    </w:p>
-    <w:p/>
-    <w:p>
-      <w:pPr>
-        <w:pStyle w:val="1"/>
-      </w:pPr>
-      <w:bookmarkStart w:id="18" w:name="_Toc26712226"/>
-      <w:r>
-        <w:lastRenderedPageBreak/>
-        <w:t>Концептуальная модель данных</w:t>
-      </w:r>
-      <w:bookmarkEnd w:id="18"/>
-    </w:p>
-    <w:p/>
-    <w:p>
-      <w:pPr>
-        <w:pStyle w:val="2"/>
-      </w:pPr>
-      <w:bookmarkStart w:id="19" w:name="_Toc26712227"/>
-      <w:r>
-        <w:rPr>
-          <w:lang w:val="en-US"/>
-        </w:rPr>
-        <w:t>UML</w:t>
-      </w:r>
-      <w:r>
-        <w:t xml:space="preserve"> </w:t>
-      </w:r>
-      <w:r>
-        <w:t>диаграмма классов</w:t>
-      </w:r>
-      <w:bookmarkEnd w:id="19"/>
-    </w:p>
-    <w:p/>
-    <w:p/>
-    <w:p>
-      <w:pPr>
-        <w:pStyle w:val="1"/>
-      </w:pPr>
-      <w:bookmarkStart w:id="20" w:name="_Toc26712228"/>
-      <w:r>
-        <w:t>Выбор</w:t>
-      </w:r>
-      <w:r>
-        <w:t xml:space="preserve"> СУБД</w:t>
-      </w:r>
-      <w:bookmarkEnd w:id="20"/>
-    </w:p>
-    <w:p/>
-    <w:p>
-      <w:pPr>
-        <w:pStyle w:val="1"/>
-      </w:pPr>
-      <w:bookmarkStart w:id="21" w:name="_Toc26712229"/>
-      <w:r>
-        <w:t>Диаграмма деятельности алгори</w:t>
-      </w:r>
-      <w:r>
-        <w:t xml:space="preserve">тма заполнения вакантных мест в </w:t>
-      </w:r>
-      <w:r>
-        <w:t>расписании</w:t>
-      </w:r>
-      <w:bookmarkEnd w:id="21"/>
-    </w:p>
-    <w:p/>
-    <w:p/>
-    <w:p/>
-    <w:p/>
-    <w:p/>
-    <w:p/>
-    <w:p/>
-    <w:p>
-      <w:r>
-        <w:t>Почему мы будем использовать именно сервер лесс архитектуру?</w:t>
-      </w:r>
-    </w:p>
-    <w:p>
-      <w:r>
-        <w:t>Первое, что стоит проанализировать, так это то, как компания относится к сторонним облачным решениям, а также применению облаков в своих разработках</w:t>
-      </w:r>
-    </w:p>
-    <w:p>
-      <w:r>
-        <w:t xml:space="preserve">Перед тем, как даже рассматривать такой тип архитектуры, как </w:t>
-      </w:r>
-      <w:proofErr w:type="spellStart"/>
-      <w:r>
-        <w:t>серверлесс</w:t>
-      </w:r>
-      <w:proofErr w:type="spellEnd"/>
-      <w:r>
-        <w:t>, нужно рассмотреть общее расположение компании к таким сервисам.</w:t>
-      </w:r>
-    </w:p>
-    <w:p/>
-    <w:p>
-      <w:r>
-        <w:t>Из … я выяснил, что продукты компании находятся в их собственных дата центрах и в облаках, а значит у него уже есть все необходимые специалисты для создания приложения по данной архитектуре, что может сократить издержки на поиск подходящих специалистов, либо привлечение сторонних подрядчиков.</w:t>
-      </w:r>
-    </w:p>
-    <w:p/>
-    <w:p>
-      <w:r>
-        <w:t xml:space="preserve">Это мировая компания, поэтому нужно трижды подумать перед выбором конкретного хостинга для данного продукта. Почему? Дело в том, что данная компания поставляет свои услуги, в том числе и в Китай. Для этого им пришлось обойти “Великий китайский </w:t>
-      </w:r>
-      <w:proofErr w:type="spellStart"/>
-      <w:r>
-        <w:t>фаервол</w:t>
-      </w:r>
-      <w:proofErr w:type="spellEnd"/>
-      <w:r>
-        <w:t xml:space="preserve">”. А для этого, в свою очередь, им было необходимо получить </w:t>
-      </w:r>
-      <w:proofErr w:type="spellStart"/>
-      <w:r>
-        <w:rPr>
-          <w:lang w:val="en-US"/>
-        </w:rPr>
-        <w:t>icp</w:t>
-      </w:r>
-      <w:proofErr w:type="spellEnd"/>
-      <w:r>
-        <w:t xml:space="preserve"> </w:t>
-      </w:r>
-      <w:r>
-        <w:t xml:space="preserve">– лицензию, которая имеет одну очень важную особенность: в нее вписывается конкретный провайдер, будь то </w:t>
-      </w:r>
-      <w:proofErr w:type="spellStart"/>
-      <w:r>
-        <w:rPr>
-          <w:lang w:val="en-US"/>
-        </w:rPr>
-        <w:t>Cloudflare</w:t>
-      </w:r>
-      <w:proofErr w:type="spellEnd"/>
-      <w:r>
-        <w:t xml:space="preserve"> </w:t>
-      </w:r>
-      <w:r>
-        <w:t xml:space="preserve">или </w:t>
-      </w:r>
-      <w:r>
-        <w:rPr>
-          <w:lang w:val="en-US"/>
-        </w:rPr>
-        <w:t>Alibaba</w:t>
-      </w:r>
-      <w:r>
-        <w:t xml:space="preserve"> </w:t>
-      </w:r>
-      <w:r>
-        <w:rPr>
-          <w:lang w:val="en-US"/>
-        </w:rPr>
-        <w:t>Cloud</w:t>
-      </w:r>
-      <w:r>
-        <w:t xml:space="preserve">. </w:t>
-      </w:r>
-      <w:r>
-        <w:rPr>
-          <w:rFonts w:ascii="Roboto" w:hAnsi="Roboto"/>
-          <w:color w:val="000000"/>
-          <w:sz w:val="20"/>
-          <w:szCs w:val="20"/>
-          <w:shd w:val="clear" w:color="auto" w:fill="FFFFFF"/>
-        </w:rPr>
-        <w:t xml:space="preserve">Поэтому, если вы получали ICP-лицензию для </w:t>
-      </w:r>
-      <w:proofErr w:type="spellStart"/>
-      <w:r>
-        <w:rPr>
-          <w:rFonts w:ascii="Roboto" w:hAnsi="Roboto"/>
-          <w:color w:val="000000"/>
-          <w:sz w:val="20"/>
-          <w:szCs w:val="20"/>
-          <w:shd w:val="clear" w:color="auto" w:fill="FFFFFF"/>
-        </w:rPr>
-        <w:t>Cloudflare</w:t>
-      </w:r>
-      <w:proofErr w:type="spellEnd"/>
-      <w:r>
-        <w:rPr>
-          <w:rFonts w:ascii="Roboto" w:hAnsi="Roboto"/>
-          <w:color w:val="000000"/>
-          <w:sz w:val="20"/>
-          <w:szCs w:val="20"/>
-          <w:shd w:val="clear" w:color="auto" w:fill="FFFFFF"/>
-        </w:rPr>
-        <w:t xml:space="preserve"> и размещали свой сайт у них, в последствии “</w:t>
-      </w:r>
-      <w:proofErr w:type="spellStart"/>
-      <w:r>
-        <w:rPr>
-          <w:rFonts w:ascii="Roboto" w:hAnsi="Roboto"/>
-          <w:color w:val="000000"/>
-          <w:sz w:val="20"/>
-          <w:szCs w:val="20"/>
-          <w:shd w:val="clear" w:color="auto" w:fill="FFFFFF"/>
-        </w:rPr>
-        <w:t>бесшовно</w:t>
-      </w:r>
-      <w:proofErr w:type="spellEnd"/>
-      <w:r>
-        <w:rPr>
-          <w:rFonts w:ascii="Roboto" w:hAnsi="Roboto"/>
-          <w:color w:val="000000"/>
-          <w:sz w:val="20"/>
-          <w:szCs w:val="20"/>
-          <w:shd w:val="clear" w:color="auto" w:fill="FFFFFF"/>
-        </w:rPr>
-        <w:t xml:space="preserve">” переехать на </w:t>
-      </w:r>
-      <w:proofErr w:type="spellStart"/>
-      <w:r>
-        <w:rPr>
-          <w:rFonts w:ascii="Roboto" w:hAnsi="Roboto"/>
-          <w:color w:val="000000"/>
-          <w:sz w:val="20"/>
-          <w:szCs w:val="20"/>
-          <w:shd w:val="clear" w:color="auto" w:fill="FFFFFF"/>
-        </w:rPr>
-        <w:t>Alibaba</w:t>
-      </w:r>
-      <w:proofErr w:type="spellEnd"/>
-      <w:r>
-        <w:rPr>
-          <w:rFonts w:ascii="Roboto" w:hAnsi="Roboto"/>
-          <w:color w:val="000000"/>
-          <w:sz w:val="20"/>
-          <w:szCs w:val="20"/>
-          <w:shd w:val="clear" w:color="auto" w:fill="FFFFFF"/>
-        </w:rPr>
-        <w:t xml:space="preserve"> </w:t>
-      </w:r>
-      <w:proofErr w:type="spellStart"/>
-      <w:r>
-        <w:rPr>
-          <w:rFonts w:ascii="Roboto" w:hAnsi="Roboto"/>
-          <w:color w:val="000000"/>
-          <w:sz w:val="20"/>
-          <w:szCs w:val="20"/>
-          <w:shd w:val="clear" w:color="auto" w:fill="FFFFFF"/>
-        </w:rPr>
-        <w:t>Cloud</w:t>
-      </w:r>
-      <w:proofErr w:type="spellEnd"/>
-      <w:r>
-        <w:rPr>
-          <w:rFonts w:ascii="Roboto" w:hAnsi="Roboto"/>
-          <w:color w:val="000000"/>
-          <w:sz w:val="20"/>
-          <w:szCs w:val="20"/>
-          <w:shd w:val="clear" w:color="auto" w:fill="FFFFFF"/>
-        </w:rPr>
-        <w:t xml:space="preserve"> у вас не получится. Необходимо будет добавлять в эту лицензию еще один хостинг.</w:t>
-      </w:r>
-    </w:p>
-    <w:p/>
-    <w:p>
-      <w:r>
-        <w:t xml:space="preserve">Дело в том, что данный тип </w:t>
-      </w:r>
-    </w:p>
     <w:p/>
     <w:p>
       <w:r>
@@ -2912,6 +2707,92 @@
 <file path=word/numbering.xml><?xml version="1.0" encoding="utf-8"?>
 <w:numbering xmlns:wpc="http://schemas.microsoft.com/office/word/2010/wordprocessingCanvas" xmlns:cx="http://schemas.microsoft.com/office/drawing/2014/chartex" xmlns:cx1="http://schemas.microsoft.com/office/drawing/2015/9/8/chartex" xmlns:mc="http://schemas.openxmlformats.org/markup-compatibility/2006" xmlns:o="urn:schemas-microsoft-com:office:office" xmlns:r="http://schemas.openxmlformats.org/officeDocument/2006/relationships" xmlns:m="http://schemas.openxmlformats.org/officeDocument/2006/math" xmlns:v="urn:schemas-microsoft-com:vml" xmlns:wp14="http://schemas.microsoft.com/office/word/2010/wordprocessingDrawing" xmlns:wp="http://schemas.openxmlformats.org/drawingml/2006/wordprocessingDrawing" xmlns:w10="urn:schemas-microsoft-com:office:word" xmlns:w="http://schemas.openxmlformats.org/wordprocessingml/2006/main" xmlns:w14="http://schemas.microsoft.com/office/word/2010/wordml" xmlns:w15="http://schemas.microsoft.com/office/word/2012/wordml" xmlns:w16se="http://schemas.microsoft.com/office/word/2015/wordml/symex" xmlns:wpg="http://schemas.microsoft.com/office/word/2010/wordprocessingGroup" xmlns:wpi="http://schemas.microsoft.com/office/word/2010/wordprocessingInk" xmlns:wne="http://schemas.microsoft.com/office/word/2006/wordml" xmlns:wps="http://schemas.microsoft.com/office/word/2010/wordprocessingShape" mc:Ignorable="w14 w15 w16se wp14">
   <w:abstractNum w:abstractNumId="0" w15:restartNumberingAfterBreak="0">
+    <w:nsid w:val="1A5B50A5"/>
+    <w:multiLevelType w:val="hybridMultilevel"/>
+    <w:tmpl w:val="464AD7DE"/>
+    <w:lvl w:ilvl="0" w:tplc="0419000F">
+      <w:start w:val="1"/>
+      <w:numFmt w:val="decimal"/>
+      <w:lvlText w:val="%1."/>
+      <w:lvlJc w:val="left"/>
+      <w:pPr>
+        <w:ind w:left="720" w:hanging="360"/>
+      </w:pPr>
+    </w:lvl>
+    <w:lvl w:ilvl="1" w:tplc="04190019" w:tentative="1">
+      <w:start w:val="1"/>
+      <w:numFmt w:val="lowerLetter"/>
+      <w:lvlText w:val="%2."/>
+      <w:lvlJc w:val="left"/>
+      <w:pPr>
+        <w:ind w:left="1440" w:hanging="360"/>
+      </w:pPr>
+    </w:lvl>
+    <w:lvl w:ilvl="2" w:tplc="0419001B" w:tentative="1">
+      <w:start w:val="1"/>
+      <w:numFmt w:val="lowerRoman"/>
+      <w:lvlText w:val="%3."/>
+      <w:lvlJc w:val="right"/>
+      <w:pPr>
+        <w:ind w:left="2160" w:hanging="180"/>
+      </w:pPr>
+    </w:lvl>
+    <w:lvl w:ilvl="3" w:tplc="0419000F" w:tentative="1">
+      <w:start w:val="1"/>
+      <w:numFmt w:val="decimal"/>
+      <w:lvlText w:val="%4."/>
+      <w:lvlJc w:val="left"/>
+      <w:pPr>
+        <w:ind w:left="2880" w:hanging="360"/>
+      </w:pPr>
+    </w:lvl>
+    <w:lvl w:ilvl="4" w:tplc="04190019" w:tentative="1">
+      <w:start w:val="1"/>
+      <w:numFmt w:val="lowerLetter"/>
+      <w:lvlText w:val="%5."/>
+      <w:lvlJc w:val="left"/>
+      <w:pPr>
+        <w:ind w:left="3600" w:hanging="360"/>
+      </w:pPr>
+    </w:lvl>
+    <w:lvl w:ilvl="5" w:tplc="0419001B" w:tentative="1">
+      <w:start w:val="1"/>
+      <w:numFmt w:val="lowerRoman"/>
+      <w:lvlText w:val="%6."/>
+      <w:lvlJc w:val="right"/>
+      <w:pPr>
+        <w:ind w:left="4320" w:hanging="180"/>
+      </w:pPr>
+    </w:lvl>
+    <w:lvl w:ilvl="6" w:tplc="0419000F" w:tentative="1">
+      <w:start w:val="1"/>
+      <w:numFmt w:val="decimal"/>
+      <w:lvlText w:val="%7."/>
+      <w:lvlJc w:val="left"/>
+      <w:pPr>
+        <w:ind w:left="5040" w:hanging="360"/>
+      </w:pPr>
+    </w:lvl>
+    <w:lvl w:ilvl="7" w:tplc="04190019" w:tentative="1">
+      <w:start w:val="1"/>
+      <w:numFmt w:val="lowerLetter"/>
+      <w:lvlText w:val="%8."/>
+      <w:lvlJc w:val="left"/>
+      <w:pPr>
+        <w:ind w:left="5760" w:hanging="360"/>
+      </w:pPr>
+    </w:lvl>
+    <w:lvl w:ilvl="8" w:tplc="0419001B" w:tentative="1">
+      <w:start w:val="1"/>
+      <w:numFmt w:val="lowerRoman"/>
+      <w:lvlText w:val="%9."/>
+      <w:lvlJc w:val="right"/>
+      <w:pPr>
+        <w:ind w:left="6480" w:hanging="180"/>
+      </w:pPr>
+    </w:lvl>
+  </w:abstractNum>
+  <w:abstractNum w:abstractNumId="1" w15:restartNumberingAfterBreak="0">
     <w:nsid w:val="69D9692A"/>
     <w:multiLevelType w:val="hybridMultilevel"/>
     <w:tmpl w:val="9B7456DE"/>
@@ -2924,7 +2805,7 @@
         <w:ind w:left="720" w:hanging="360"/>
       </w:pPr>
     </w:lvl>
-    <w:lvl w:ilvl="1" w:tplc="04190019" w:tentative="1">
+    <w:lvl w:ilvl="1" w:tplc="04190019">
       <w:start w:val="1"/>
       <w:numFmt w:val="lowerLetter"/>
       <w:lvlText w:val="%2."/>
@@ -2998,6 +2879,9 @@
     </w:lvl>
   </w:abstractNum>
   <w:num w:numId="1">
+    <w:abstractNumId w:val="1"/>
+  </w:num>
+  <w:num w:numId="2">
     <w:abstractNumId w:val="0"/>
   </w:num>
 </w:numbering>

</xml_diff>